<commit_message>
Adding files to my repo
</commit_message>
<xml_diff>
--- a/Week7/fletcher/summary/BSturm_recipes_summary_180603.docx
+++ b/Week7/fletcher/summary/BSturm_recipes_summary_180603.docx
@@ -1,6 +1,6 @@
 
 <file path=word/document.xml><?xml version="1.0" encoding="utf-8"?>
-<w:document xmlns:wpc="http://schemas.microsoft.com/office/word/2010/wordprocessingCanvas" xmlns:mc="http://schemas.openxmlformats.org/markup-compatibility/2006" xmlns:o="urn:schemas-microsoft-com:office:office" xmlns:r="http://schemas.openxmlformats.org/officeDocument/2006/relationships" xmlns:m="http://schemas.openxmlformats.org/officeDocument/2006/math" xmlns:v="urn:schemas-microsoft-com:vml" xmlns:wp14="http://schemas.microsoft.com/office/word/2010/wordprocessingDrawing" xmlns:wp="http://schemas.openxmlformats.org/drawingml/2006/wordprocessingDrawing" xmlns:w10="urn:schemas-microsoft-com:office:word" xmlns:w="http://schemas.openxmlformats.org/wordprocessingml/2006/main" xmlns:w14="http://schemas.microsoft.com/office/word/2010/wordml" xmlns:w15="http://schemas.microsoft.com/office/word/2012/wordml" xmlns:wpg="http://schemas.microsoft.com/office/word/2010/wordprocessingGroup" xmlns:wpi="http://schemas.microsoft.com/office/word/2010/wordprocessingInk" xmlns:wne="http://schemas.microsoft.com/office/word/2006/wordml" xmlns:wps="http://schemas.microsoft.com/office/word/2010/wordprocessingShape" mc:Ignorable="w14 w15 wp14">
+<w:document xmlns:wpc="http://schemas.microsoft.com/office/word/2010/wordprocessingCanvas" xmlns:cx="http://schemas.microsoft.com/office/drawing/2014/chartex" xmlns:cx1="http://schemas.microsoft.com/office/drawing/2015/9/8/chartex" xmlns:cx2="http://schemas.microsoft.com/office/drawing/2015/10/21/chartex" xmlns:cx3="http://schemas.microsoft.com/office/drawing/2016/5/9/chartex" xmlns:cx4="http://schemas.microsoft.com/office/drawing/2016/5/10/chartex" xmlns:cx5="http://schemas.microsoft.com/office/drawing/2016/5/11/chartex" xmlns:cx6="http://schemas.microsoft.com/office/drawing/2016/5/12/chartex" xmlns:cx7="http://schemas.microsoft.com/office/drawing/2016/5/13/chartex" xmlns:cx8="http://schemas.microsoft.com/office/drawing/2016/5/14/chartex" xmlns:mc="http://schemas.openxmlformats.org/markup-compatibility/2006" xmlns:aink="http://schemas.microsoft.com/office/drawing/2016/ink" xmlns:am3d="http://schemas.microsoft.com/office/drawing/2017/model3d" xmlns:o="urn:schemas-microsoft-com:office:office" xmlns:r="http://schemas.openxmlformats.org/officeDocument/2006/relationships" xmlns:m="http://schemas.openxmlformats.org/officeDocument/2006/math" xmlns:v="urn:schemas-microsoft-com:vml" xmlns:wp14="http://schemas.microsoft.com/office/word/2010/wordprocessingDrawing" xmlns:wp="http://schemas.openxmlformats.org/drawingml/2006/wordprocessingDrawing" xmlns:w10="urn:schemas-microsoft-com:office:word" xmlns:w="http://schemas.openxmlformats.org/wordprocessingml/2006/main" xmlns:w14="http://schemas.microsoft.com/office/word/2010/wordml" xmlns:w15="http://schemas.microsoft.com/office/word/2012/wordml" xmlns:w16cid="http://schemas.microsoft.com/office/word/2016/wordml/cid" xmlns:w16se="http://schemas.microsoft.com/office/word/2015/wordml/symex" xmlns:wpg="http://schemas.microsoft.com/office/word/2010/wordprocessingGroup" xmlns:wpi="http://schemas.microsoft.com/office/word/2010/wordprocessingInk" xmlns:wne="http://schemas.microsoft.com/office/word/2006/wordml" xmlns:wps="http://schemas.microsoft.com/office/word/2010/wordprocessingShape" mc:Ignorable="w14 w15 w16se w16cid wp14">
   <w:body>
     <w:p>
       <w:pPr>
@@ -16,409 +16,384 @@
           <w:b/>
           <w:bCs/>
         </w:rPr>
-        <w:t>An Examination of Recipes from Aroun</w:t>
+        <w:t>An Examination of Recipes from Around the World</w:t>
+      </w:r>
+    </w:p>
+    <w:p>
+      <w:pPr>
+        <w:jc w:val="center"/>
+        <w:rPr>
+          <w:sz w:val="28"/>
+        </w:rPr>
+      </w:pPr>
+      <w:r>
+        <w:rPr>
+          <w:sz w:val="28"/>
+        </w:rPr>
+        <w:t>By: Ben Sturm</w:t>
+      </w:r>
+    </w:p>
+    <w:p>
+      <w:pPr>
+        <w:jc w:val="center"/>
+        <w:rPr>
+          <w:sz w:val="28"/>
+        </w:rPr>
+      </w:pPr>
+    </w:p>
+    <w:p>
+      <w:pPr>
+        <w:pStyle w:val="Heading1"/>
+      </w:pPr>
+      <w:r>
+        <w:t>Project Summary</w:t>
+      </w:r>
+    </w:p>
+    <w:p/>
+    <w:p>
+      <w:pPr>
+        <w:rPr>
+          <w:b/>
+        </w:rPr>
+      </w:pPr>
+      <w:r>
+        <w:rPr>
+          <w:b/>
+        </w:rPr>
+        <w:t>Project Design</w:t>
+      </w:r>
+    </w:p>
+    <w:p>
+      <w:pPr>
+        <w:rPr>
+          <w:b/>
+        </w:rPr>
+      </w:pPr>
+    </w:p>
+    <w:p>
+      <w:pPr>
+        <w:rPr>
+          <w:sz w:val="22"/>
+        </w:rPr>
+      </w:pPr>
+      <w:r>
+        <w:rPr>
+          <w:sz w:val="22"/>
+        </w:rPr>
+        <w:t xml:space="preserve">For this project, I examined recipes from around the world </w:t>
+      </w:r>
+      <w:r>
+        <w:rPr>
+          <w:sz w:val="22"/>
+        </w:rPr>
+        <w:t>through</w:t>
+      </w:r>
+      <w:r>
+        <w:rPr>
+          <w:sz w:val="22"/>
+        </w:rPr>
+        <w:t xml:space="preserve"> the </w:t>
+      </w:r>
+      <w:r>
+        <w:rPr>
+          <w:sz w:val="22"/>
+        </w:rPr>
+        <w:t>lens</w:t>
+      </w:r>
+      <w:r>
+        <w:rPr>
+          <w:sz w:val="22"/>
+        </w:rPr>
+        <w:t xml:space="preserve"> of a data scientist</w:t>
+      </w:r>
+      <w:r>
+        <w:rPr>
+          <w:sz w:val="22"/>
+        </w:rPr>
+        <w:t>.  I was really interested to see if I could learn something about the relationships of different cuisines throughout the world.</w:t>
+      </w:r>
+      <w:r>
+        <w:rPr>
+          <w:sz w:val="22"/>
+        </w:rPr>
+        <w:t xml:space="preserve">  In order to explore this topic, I chose to use recipe data.  In particular, I used the list of ingred</w:t>
+      </w:r>
+      <w:r>
+        <w:rPr>
+          <w:sz w:val="22"/>
+        </w:rPr>
+        <w:t xml:space="preserve">ients </w:t>
+      </w:r>
+      <w:r>
+        <w:rPr>
+          <w:sz w:val="22"/>
+        </w:rPr>
+        <w:t xml:space="preserve">for </w:t>
+      </w:r>
+      <w:r>
+        <w:rPr>
+          <w:sz w:val="22"/>
+        </w:rPr>
+        <w:t>~12,500</w:t>
+      </w:r>
+      <w:r>
+        <w:rPr>
+          <w:sz w:val="22"/>
+        </w:rPr>
+        <w:t xml:space="preserve"> different</w:t>
+      </w:r>
+      <w:r>
+        <w:rPr>
+          <w:sz w:val="22"/>
+        </w:rPr>
+        <w:t xml:space="preserve"> recipes and ran several</w:t>
+      </w:r>
+      <w:r>
+        <w:rPr>
+          <w:sz w:val="22"/>
+        </w:rPr>
+        <w:t xml:space="preserve"> machine learning models which I will discuss further in this summary.</w:t>
+      </w:r>
+    </w:p>
+    <w:p/>
+    <w:p>
+      <w:pPr>
+        <w:rPr>
+          <w:b/>
+        </w:rPr>
+      </w:pPr>
+      <w:r>
+        <w:rPr>
+          <w:b/>
+        </w:rPr>
+        <w:t>Tools</w:t>
+      </w:r>
+    </w:p>
+    <w:p>
+      <w:pPr>
+        <w:rPr>
+          <w:b/>
+        </w:rPr>
+      </w:pPr>
+    </w:p>
+    <w:p>
+      <w:pPr>
+        <w:rPr>
+          <w:sz w:val="22"/>
+        </w:rPr>
+      </w:pPr>
+      <w:r>
+        <w:rPr>
+          <w:sz w:val="22"/>
+        </w:rPr>
+        <w:t xml:space="preserve">Since this project was focused on text data, </w:t>
+      </w:r>
+      <w:r>
+        <w:rPr>
+          <w:sz w:val="22"/>
+        </w:rPr>
+        <w:t xml:space="preserve">I used </w:t>
+      </w:r>
+      <w:r>
+        <w:rPr>
+          <w:sz w:val="22"/>
+        </w:rPr>
+        <w:t>many of the typical natural language processing tools in order to feed my data into a machine learning model.  Such tools included tokenization and</w:t>
+      </w:r>
+      <w:r>
+        <w:rPr>
+          <w:sz w:val="22"/>
+        </w:rPr>
+        <w:t xml:space="preserve"> bag-of-words processing using </w:t>
+      </w:r>
+      <w:proofErr w:type="spellStart"/>
+      <w:r>
+        <w:rPr>
+          <w:sz w:val="22"/>
+        </w:rPr>
+        <w:t>s</w:t>
+      </w:r>
+      <w:r>
+        <w:rPr>
+          <w:sz w:val="22"/>
+        </w:rPr>
+        <w:t>klearn’s</w:t>
+      </w:r>
+      <w:proofErr w:type="spellEnd"/>
+      <w:r>
+        <w:rPr>
+          <w:sz w:val="22"/>
+        </w:rPr>
+        <w:t xml:space="preserve"> </w:t>
+      </w:r>
+      <w:proofErr w:type="spellStart"/>
+      <w:r>
+        <w:rPr>
+          <w:sz w:val="22"/>
+        </w:rPr>
+        <w:t>CountVectorizer</w:t>
+      </w:r>
+      <w:proofErr w:type="spellEnd"/>
+      <w:r>
+        <w:rPr>
+          <w:sz w:val="22"/>
+        </w:rPr>
+        <w:t xml:space="preserve">.  Removing words that occur very frequently using a combination of </w:t>
+      </w:r>
+      <w:proofErr w:type="spellStart"/>
+      <w:r>
+        <w:rPr>
+          <w:sz w:val="22"/>
+        </w:rPr>
+        <w:t>tf-idf</w:t>
+      </w:r>
+      <w:proofErr w:type="spellEnd"/>
+      <w:r>
+        <w:rPr>
+          <w:sz w:val="22"/>
+        </w:rPr>
+        <w:t xml:space="preserve"> analysis as well as my own common sense.  I also did stemming to remove plural forms of ingredients by representing words with </w:t>
+      </w:r>
+      <w:r>
+        <w:rPr>
+          <w:sz w:val="22"/>
+        </w:rPr>
+        <w:t>their corresponding stem.  After preprocessing the data, I could run some machine learning models.  In particular, I ran a number of unsupervised learning algorithms including k-Means Clustering, Principal Component Analysis (PCA), and Latent Dirichlet Allocation (LDA).</w:t>
+      </w:r>
+    </w:p>
+    <w:p>
+      <w:pPr>
+        <w:rPr>
+          <w:b/>
+        </w:rPr>
+      </w:pPr>
+    </w:p>
+    <w:p>
+      <w:pPr>
+        <w:rPr>
+          <w:b/>
+        </w:rPr>
+      </w:pPr>
+      <w:r>
+        <w:rPr>
+          <w:b/>
+        </w:rPr>
+        <w:t>Data</w:t>
+      </w:r>
+    </w:p>
+    <w:p>
+      <w:pPr>
+        <w:rPr>
+          <w:b/>
+        </w:rPr>
+      </w:pPr>
+    </w:p>
+    <w:p>
+      <w:pPr>
+        <w:rPr>
+          <w:sz w:val="22"/>
+        </w:rPr>
+      </w:pPr>
+      <w:r>
+        <w:rPr>
+          <w:sz w:val="22"/>
+        </w:rPr>
+        <w:t xml:space="preserve">The recipe data I used for this project came from the Yummly.com site.  I was granted a student license to </w:t>
+      </w:r>
+      <w:proofErr w:type="spellStart"/>
+      <w:r>
+        <w:rPr>
+          <w:sz w:val="22"/>
+        </w:rPr>
+        <w:t>Yummly’s</w:t>
+      </w:r>
+      <w:proofErr w:type="spellEnd"/>
+      <w:r>
+        <w:rPr>
+          <w:sz w:val="22"/>
+        </w:rPr>
+        <w:t xml:space="preserve"> API, so I was able to do queries to search for recipes directly from my </w:t>
+      </w:r>
+      <w:proofErr w:type="spellStart"/>
+      <w:r>
+        <w:rPr>
+          <w:sz w:val="22"/>
+        </w:rPr>
+        <w:t>ipython</w:t>
+      </w:r>
+      <w:proofErr w:type="spellEnd"/>
+      <w:r>
+        <w:rPr>
+          <w:sz w:val="22"/>
+        </w:rPr>
+        <w:t xml:space="preserve"> notebook.  </w:t>
+      </w:r>
+      <w:proofErr w:type="spellStart"/>
+      <w:r>
+        <w:rPr>
+          <w:sz w:val="22"/>
+        </w:rPr>
+        <w:t>Yummly</w:t>
+      </w:r>
+      <w:proofErr w:type="spellEnd"/>
+      <w:r>
+        <w:rPr>
+          <w:sz w:val="22"/>
+        </w:rPr>
+        <w:t xml:space="preserve"> supports doing searches based on cuisine type.  The following are the supported list of cuisines:</w:t>
+      </w:r>
+    </w:p>
+    <w:p>
+      <w:pPr>
+        <w:rPr>
+          <w:rFonts w:ascii="Times New Roman" w:eastAsia="Times New Roman" w:hAnsi="Times New Roman" w:cs="Times New Roman"/>
+        </w:rPr>
+      </w:pPr>
+    </w:p>
+    <w:p>
+      <w:pPr>
+        <w:rPr>
+          <w:rFonts w:eastAsia="Times New Roman" w:cstheme="minorHAnsi"/>
+          <w:sz w:val="22"/>
+        </w:rPr>
+      </w:pPr>
+      <w:r>
+        <w:rPr>
+          <w:rFonts w:eastAsia="Times New Roman" w:cstheme="minorHAnsi"/>
+          <w:sz w:val="22"/>
+        </w:rPr>
+        <w:t>“</w:t>
+      </w:r>
+      <w:r>
+        <w:rPr>
+          <w:rFonts w:eastAsia="Times New Roman" w:cstheme="minorHAnsi"/>
+          <w:sz w:val="22"/>
+        </w:rPr>
+        <w:t xml:space="preserve">American, Italian, Asian, Mexican, Southern &amp; Soul Food, French, Southwestern, Barbecue, Indian, Chinese, Cajun &amp; Creole, English, Mediterranean, Greek, Spanish, German, Thai, Moroccan, Irish, Japanese, Cuban, </w:t>
+      </w:r>
+      <w:r>
+        <w:rPr>
+          <w:rFonts w:eastAsia="Times New Roman" w:cstheme="minorHAnsi"/>
+          <w:sz w:val="22"/>
+        </w:rPr>
+        <w:t>Hawaiian</w:t>
+      </w:r>
+      <w:r>
+        <w:rPr>
+          <w:rFonts w:eastAsia="Times New Roman" w:cstheme="minorHAnsi"/>
+          <w:sz w:val="22"/>
+        </w:rPr>
+        <w:t xml:space="preserve">, Swedish, Hungarian, </w:t>
+      </w:r>
+      <w:r>
+        <w:rPr>
+          <w:rFonts w:eastAsia="Times New Roman" w:cstheme="minorHAnsi"/>
+          <w:sz w:val="22"/>
+        </w:rPr>
+        <w:t>Portuguese</w:t>
       </w:r>
       <w:bookmarkStart w:id="0" w:name="_GoBack"/>
       <w:bookmarkEnd w:id="0"/>
-      <w:r>
-        <w:rPr>
-          <w:b/>
-          <w:bCs/>
-        </w:rPr>
-        <w:t>d the World</w:t>
-      </w:r>
-    </w:p>
-    <w:p>
-      <w:pPr>
-        <w:jc w:val="center"/>
-        <w:rPr>
-          <w:sz w:val="28"/>
-        </w:rPr>
-      </w:pPr>
-      <w:r>
-        <w:rPr>
-          <w:sz w:val="28"/>
-        </w:rPr>
-        <w:t>By: Ben Sturm</w:t>
-      </w:r>
-    </w:p>
-    <w:p>
-      <w:pPr>
-        <w:jc w:val="center"/>
-        <w:rPr>
-          <w:sz w:val="28"/>
-        </w:rPr>
-      </w:pPr>
-    </w:p>
-    <w:p>
-      <w:pPr>
-        <w:pStyle w:val="Heading1"/>
-      </w:pPr>
-      <w:r>
-        <w:t>Project Summary</w:t>
-      </w:r>
-    </w:p>
-    <w:p/>
-    <w:p>
-      <w:pPr>
-        <w:rPr>
-          <w:b/>
-        </w:rPr>
-      </w:pPr>
-      <w:r>
-        <w:rPr>
-          <w:b/>
-        </w:rPr>
-        <w:t>Project Design</w:t>
-      </w:r>
-    </w:p>
-    <w:p>
-      <w:pPr>
-        <w:rPr>
-          <w:b/>
-        </w:rPr>
-      </w:pPr>
-    </w:p>
-    <w:p>
-      <w:pPr>
-        <w:rPr>
-          <w:sz w:val="22"/>
-        </w:rPr>
-      </w:pPr>
-      <w:r>
-        <w:rPr>
-          <w:sz w:val="22"/>
-        </w:rPr>
-        <w:t xml:space="preserve">For this project, I examined recipes from around the world </w:t>
-      </w:r>
-      <w:r>
-        <w:rPr>
-          <w:sz w:val="22"/>
-        </w:rPr>
-        <w:t>through</w:t>
-      </w:r>
-      <w:r>
-        <w:rPr>
-          <w:sz w:val="22"/>
-        </w:rPr>
-        <w:t xml:space="preserve"> the </w:t>
-      </w:r>
-      <w:r>
-        <w:rPr>
-          <w:sz w:val="22"/>
-        </w:rPr>
-        <w:t>lens</w:t>
-      </w:r>
-      <w:r>
-        <w:rPr>
-          <w:sz w:val="22"/>
-        </w:rPr>
-        <w:t xml:space="preserve"> of a data scientist</w:t>
-      </w:r>
-      <w:r>
-        <w:rPr>
-          <w:sz w:val="22"/>
-        </w:rPr>
-        <w:t>.  I was really interested to see if I could learn something about the relationships of different cuisines throughout the world.</w:t>
-      </w:r>
-      <w:r>
-        <w:rPr>
-          <w:sz w:val="22"/>
-        </w:rPr>
-        <w:t xml:space="preserve">  In order to explore this topic, I chose to use recipe data.  In particular, I used the list of ingred</w:t>
-      </w:r>
-      <w:r>
-        <w:rPr>
-          <w:sz w:val="22"/>
-        </w:rPr>
-        <w:t xml:space="preserve">ients </w:t>
-      </w:r>
-      <w:r>
-        <w:rPr>
-          <w:sz w:val="22"/>
-        </w:rPr>
-        <w:t xml:space="preserve">for </w:t>
-      </w:r>
-      <w:r>
-        <w:rPr>
-          <w:sz w:val="22"/>
-        </w:rPr>
-        <w:t>~12,500</w:t>
-      </w:r>
-      <w:r>
-        <w:rPr>
-          <w:sz w:val="22"/>
-        </w:rPr>
-        <w:t xml:space="preserve"> different</w:t>
-      </w:r>
-      <w:r>
-        <w:rPr>
-          <w:sz w:val="22"/>
-        </w:rPr>
-        <w:t xml:space="preserve"> recipes and ran several</w:t>
-      </w:r>
-      <w:r>
-        <w:rPr>
-          <w:sz w:val="22"/>
-        </w:rPr>
-        <w:t xml:space="preserve"> machine learning models which I will discuss further in this summary.</w:t>
-      </w:r>
-    </w:p>
-    <w:p/>
-    <w:p>
-      <w:pPr>
-        <w:rPr>
-          <w:b/>
-        </w:rPr>
-      </w:pPr>
-      <w:r>
-        <w:rPr>
-          <w:b/>
-        </w:rPr>
-        <w:t>Tools</w:t>
-      </w:r>
-    </w:p>
-    <w:p>
-      <w:pPr>
-        <w:rPr>
-          <w:b/>
-        </w:rPr>
-      </w:pPr>
-    </w:p>
-    <w:p>
-      <w:pPr>
-        <w:rPr>
-          <w:sz w:val="22"/>
-        </w:rPr>
-      </w:pPr>
-      <w:r>
-        <w:rPr>
-          <w:sz w:val="22"/>
-        </w:rPr>
-        <w:t xml:space="preserve">Since this project was focused on text data, </w:t>
-      </w:r>
-      <w:r>
-        <w:rPr>
-          <w:sz w:val="22"/>
-        </w:rPr>
-        <w:t xml:space="preserve">I used </w:t>
-      </w:r>
-      <w:r>
-        <w:rPr>
-          <w:sz w:val="22"/>
-        </w:rPr>
-        <w:t>many of the typical natural language processing tools in order to feed my data into a machine learning model.  Such tools included tokenization and</w:t>
-      </w:r>
-      <w:r>
-        <w:rPr>
-          <w:sz w:val="22"/>
-        </w:rPr>
-        <w:t xml:space="preserve"> bag-of-words processing using </w:t>
-      </w:r>
-      <w:proofErr w:type="spellStart"/>
-      <w:r>
-        <w:rPr>
-          <w:sz w:val="22"/>
-        </w:rPr>
-        <w:t>s</w:t>
-      </w:r>
-      <w:r>
-        <w:rPr>
-          <w:sz w:val="22"/>
-        </w:rPr>
-        <w:t>klearn’s</w:t>
-      </w:r>
-      <w:proofErr w:type="spellEnd"/>
-      <w:r>
-        <w:rPr>
-          <w:sz w:val="22"/>
-        </w:rPr>
-        <w:t xml:space="preserve"> </w:t>
-      </w:r>
-      <w:proofErr w:type="spellStart"/>
-      <w:r>
-        <w:rPr>
-          <w:sz w:val="22"/>
-        </w:rPr>
-        <w:t>CountVectorizer</w:t>
-      </w:r>
-      <w:proofErr w:type="spellEnd"/>
-      <w:r>
-        <w:rPr>
-          <w:sz w:val="22"/>
-        </w:rPr>
-        <w:t xml:space="preserve">.  Removing words that occur very frequently using a combination of </w:t>
-      </w:r>
-      <w:proofErr w:type="spellStart"/>
-      <w:r>
-        <w:rPr>
-          <w:sz w:val="22"/>
-        </w:rPr>
-        <w:t>tf-idf</w:t>
-      </w:r>
-      <w:proofErr w:type="spellEnd"/>
-      <w:r>
-        <w:rPr>
-          <w:sz w:val="22"/>
-        </w:rPr>
-        <w:t xml:space="preserve"> analysis as well as my own common sense.  I also did stemming to remove plural forms of ingredients by representing words with </w:t>
-      </w:r>
-      <w:r>
-        <w:rPr>
-          <w:sz w:val="22"/>
-        </w:rPr>
-        <w:t xml:space="preserve">their corresponding stem.  After preprocessing the data, I could run some machine learning models.  In particular, I ran a number of unsupervised learning algorithms including k-Means Clustering, Principal Component Analysis (PCA), and Latent </w:t>
-      </w:r>
-      <w:proofErr w:type="spellStart"/>
-      <w:r>
-        <w:rPr>
-          <w:sz w:val="22"/>
-        </w:rPr>
-        <w:t>Dirichlet</w:t>
-      </w:r>
-      <w:proofErr w:type="spellEnd"/>
-      <w:r>
-        <w:rPr>
-          <w:sz w:val="22"/>
-        </w:rPr>
-        <w:t xml:space="preserve"> Allocation (LDA).</w:t>
-      </w:r>
-    </w:p>
-    <w:p>
-      <w:pPr>
-        <w:rPr>
-          <w:b/>
-        </w:rPr>
-      </w:pPr>
-    </w:p>
-    <w:p>
-      <w:pPr>
-        <w:rPr>
-          <w:b/>
-        </w:rPr>
-      </w:pPr>
-      <w:r>
-        <w:rPr>
-          <w:b/>
-        </w:rPr>
-        <w:t>Data</w:t>
-      </w:r>
-    </w:p>
-    <w:p>
-      <w:pPr>
-        <w:rPr>
-          <w:b/>
-        </w:rPr>
-      </w:pPr>
-    </w:p>
-    <w:p>
-      <w:pPr>
-        <w:rPr>
-          <w:sz w:val="22"/>
-        </w:rPr>
-      </w:pPr>
-      <w:r>
-        <w:rPr>
-          <w:sz w:val="22"/>
-        </w:rPr>
-        <w:t xml:space="preserve">The recipe data I used for this project came from the Yummly.com site.  I was granted a student license to </w:t>
-      </w:r>
-      <w:proofErr w:type="spellStart"/>
-      <w:r>
-        <w:rPr>
-          <w:sz w:val="22"/>
-        </w:rPr>
-        <w:t>Yummly’s</w:t>
-      </w:r>
-      <w:proofErr w:type="spellEnd"/>
-      <w:r>
-        <w:rPr>
-          <w:sz w:val="22"/>
-        </w:rPr>
-        <w:t xml:space="preserve"> API, so I was able to do queries to search for recipes directly from my </w:t>
-      </w:r>
-      <w:proofErr w:type="spellStart"/>
-      <w:r>
-        <w:rPr>
-          <w:sz w:val="22"/>
-        </w:rPr>
-        <w:t>ipython</w:t>
-      </w:r>
-      <w:proofErr w:type="spellEnd"/>
-      <w:r>
-        <w:rPr>
-          <w:sz w:val="22"/>
-        </w:rPr>
-        <w:t xml:space="preserve"> notebook.  </w:t>
-      </w:r>
-      <w:proofErr w:type="spellStart"/>
-      <w:r>
-        <w:rPr>
-          <w:sz w:val="22"/>
-        </w:rPr>
-        <w:t>Yummly</w:t>
-      </w:r>
-      <w:proofErr w:type="spellEnd"/>
-      <w:r>
-        <w:rPr>
-          <w:sz w:val="22"/>
-        </w:rPr>
-        <w:t xml:space="preserve"> supports doing searches based on cuisine type.  The following are the supported list of cuisines:</w:t>
-      </w:r>
-    </w:p>
-    <w:p>
-      <w:pPr>
-        <w:rPr>
-          <w:rFonts w:ascii="Times New Roman" w:eastAsia="Times New Roman" w:hAnsi="Times New Roman" w:cs="Times New Roman"/>
-        </w:rPr>
-      </w:pPr>
-    </w:p>
-    <w:p>
-      <w:pPr>
-        <w:rPr>
-          <w:rFonts w:eastAsia="Times New Roman" w:cstheme="minorHAnsi"/>
-          <w:sz w:val="22"/>
-        </w:rPr>
-      </w:pPr>
-      <w:r>
-        <w:rPr>
-          <w:rFonts w:eastAsia="Times New Roman" w:cstheme="minorHAnsi"/>
-          <w:sz w:val="22"/>
-        </w:rPr>
-        <w:t>“</w:t>
-      </w:r>
-      <w:r>
-        <w:rPr>
-          <w:rFonts w:eastAsia="Times New Roman" w:cstheme="minorHAnsi"/>
-          <w:sz w:val="22"/>
-        </w:rPr>
-        <w:t xml:space="preserve">American, Italian, Asian, Mexican, Southern &amp; Soul Food, French, Southwestern, Barbecue, Indian, Chinese, Cajun &amp; Creole, English, Mediterranean, Greek, Spanish, German, Thai, Moroccan, Irish, Japanese, Cuban, </w:t>
-      </w:r>
-      <w:proofErr w:type="spellStart"/>
-      <w:r>
-        <w:rPr>
-          <w:rFonts w:eastAsia="Times New Roman" w:cstheme="minorHAnsi"/>
-          <w:sz w:val="22"/>
-        </w:rPr>
-        <w:t>Hawaiin</w:t>
-      </w:r>
-      <w:proofErr w:type="spellEnd"/>
-      <w:r>
-        <w:rPr>
-          <w:rFonts w:eastAsia="Times New Roman" w:cstheme="minorHAnsi"/>
-          <w:sz w:val="22"/>
-        </w:rPr>
-        <w:t xml:space="preserve">, Swedish, Hungarian, </w:t>
-      </w:r>
-      <w:proofErr w:type="spellStart"/>
-      <w:r>
-        <w:rPr>
-          <w:rFonts w:eastAsia="Times New Roman" w:cstheme="minorHAnsi"/>
-          <w:sz w:val="22"/>
-        </w:rPr>
-        <w:t>Portugese</w:t>
-      </w:r>
-      <w:proofErr w:type="spellEnd"/>
       <w:r>
         <w:rPr>
           <w:rFonts w:eastAsia="Times New Roman" w:cstheme="minorHAnsi"/>
@@ -528,7 +503,7 @@
             <wp:docPr id="15" name="Content Placeholder 14">
               <a:extLst xmlns:a="http://schemas.openxmlformats.org/drawingml/2006/main">
                 <a:ext uri="{FF2B5EF4-FFF2-40B4-BE49-F238E27FC236}">
-                  <a16:creationId xmlns="" xmlns:cx="http://schemas.microsoft.com/office/drawing/2014/chartex" xmlns:cx1="http://schemas.microsoft.com/office/drawing/2015/9/8/chartex" xmlns:cx2="http://schemas.microsoft.com/office/drawing/2015/10/21/chartex" xmlns:cx3="http://schemas.microsoft.com/office/drawing/2016/5/9/chartex" xmlns:cx4="http://schemas.microsoft.com/office/drawing/2016/5/10/chartex" xmlns:cx5="http://schemas.microsoft.com/office/drawing/2016/5/11/chartex" xmlns:cx6="http://schemas.microsoft.com/office/drawing/2016/5/12/chartex" xmlns:cx7="http://schemas.microsoft.com/office/drawing/2016/5/13/chartex" xmlns:cx8="http://schemas.microsoft.com/office/drawing/2016/5/14/chartex" xmlns:aink="http://schemas.microsoft.com/office/drawing/2016/ink" xmlns:am3d="http://schemas.microsoft.com/office/drawing/2017/model3d" xmlns:o="urn:schemas-microsoft-com:office:office" xmlns:v="urn:schemas-microsoft-com:vml" xmlns:w10="urn:schemas-microsoft-com:office:word" xmlns:w="http://schemas.openxmlformats.org/wordprocessingml/2006/main" xmlns:w16cid="http://schemas.microsoft.com/office/word/2016/wordml/cid" xmlns:w16se="http://schemas.microsoft.com/office/word/2015/wordml/symex" xmlns:a16="http://schemas.microsoft.com/office/drawing/2014/main" id="{4993E56B-C779-CA49-996A-BFAF53557261}"/>
+                  <a16:creationId xmlns:a16="http://schemas.microsoft.com/office/drawing/2014/main" id="{4993E56B-C779-CA49-996A-BFAF53557261}"/>
                 </a:ext>
               </a:extLst>
             </wp:docPr>
@@ -542,7 +517,7 @@
                     <pic:cNvPr id="15" name="Content Placeholder 14">
                       <a:extLst>
                         <a:ext uri="{FF2B5EF4-FFF2-40B4-BE49-F238E27FC236}">
-                          <a16:creationId xmlns="" xmlns:cx="http://schemas.microsoft.com/office/drawing/2014/chartex" xmlns:cx1="http://schemas.microsoft.com/office/drawing/2015/9/8/chartex" xmlns:cx2="http://schemas.microsoft.com/office/drawing/2015/10/21/chartex" xmlns:cx3="http://schemas.microsoft.com/office/drawing/2016/5/9/chartex" xmlns:cx4="http://schemas.microsoft.com/office/drawing/2016/5/10/chartex" xmlns:cx5="http://schemas.microsoft.com/office/drawing/2016/5/11/chartex" xmlns:cx6="http://schemas.microsoft.com/office/drawing/2016/5/12/chartex" xmlns:cx7="http://schemas.microsoft.com/office/drawing/2016/5/13/chartex" xmlns:cx8="http://schemas.microsoft.com/office/drawing/2016/5/14/chartex" xmlns:aink="http://schemas.microsoft.com/office/drawing/2016/ink" xmlns:am3d="http://schemas.microsoft.com/office/drawing/2017/model3d" xmlns:o="urn:schemas-microsoft-com:office:office" xmlns:v="urn:schemas-microsoft-com:vml" xmlns:w10="urn:schemas-microsoft-com:office:word" xmlns:w="http://schemas.openxmlformats.org/wordprocessingml/2006/main" xmlns:w16cid="http://schemas.microsoft.com/office/word/2016/wordml/cid" xmlns:w16se="http://schemas.microsoft.com/office/word/2015/wordml/symex" xmlns:a16="http://schemas.microsoft.com/office/drawing/2014/main" id="{4993E56B-C779-CA49-996A-BFAF53557261}"/>
+                          <a16:creationId xmlns:a16="http://schemas.microsoft.com/office/drawing/2014/main" id="{4993E56B-C779-CA49-996A-BFAF53557261}"/>
                         </a:ext>
                       </a:extLst>
                     </pic:cNvPr>
@@ -662,21 +637,7 @@
         <w:rPr>
           <w:sz w:val="22"/>
         </w:rPr>
-        <w:t xml:space="preserve">The algorithms I focused on were all unsupervised learning algorithms.  I did k-Means </w:t>
-      </w:r>
-      <w:proofErr w:type="gramStart"/>
-      <w:r>
-        <w:rPr>
-          <w:sz w:val="22"/>
-        </w:rPr>
-        <w:t>Clustering</w:t>
-      </w:r>
-      <w:proofErr w:type="gramEnd"/>
-      <w:r>
-        <w:rPr>
-          <w:sz w:val="22"/>
-        </w:rPr>
-        <w:t xml:space="preserve"> to </w:t>
+        <w:t xml:space="preserve">The algorithms I focused on were all unsupervised learning algorithms.  I did k-Means Clustering to </w:t>
       </w:r>
       <w:r>
         <w:rPr>
@@ -1373,7 +1334,7 @@
               </wp:anchor>
             </w:drawing>
           </mc:Choice>
-          <mc:Fallback xmlns:cx="http://schemas.microsoft.com/office/drawing/2014/chartex" xmlns:cx1="http://schemas.microsoft.com/office/drawing/2015/9/8/chartex" xmlns:cx2="http://schemas.microsoft.com/office/drawing/2015/10/21/chartex" xmlns:cx3="http://schemas.microsoft.com/office/drawing/2016/5/9/chartex" xmlns:cx4="http://schemas.microsoft.com/office/drawing/2016/5/10/chartex" xmlns:cx5="http://schemas.microsoft.com/office/drawing/2016/5/11/chartex" xmlns:cx6="http://schemas.microsoft.com/office/drawing/2016/5/12/chartex" xmlns:cx7="http://schemas.microsoft.com/office/drawing/2016/5/13/chartex" xmlns:cx8="http://schemas.microsoft.com/office/drawing/2016/5/14/chartex" xmlns:aink="http://schemas.microsoft.com/office/drawing/2016/ink" xmlns:am3d="http://schemas.microsoft.com/office/drawing/2017/model3d" xmlns:w16cid="http://schemas.microsoft.com/office/word/2016/wordml/cid" xmlns:w16se="http://schemas.microsoft.com/office/word/2015/wordml/symex">
+          <mc:Fallback>
             <w:pict>
               <v:oval w14:anchorId="6AD3AD80" id="Oval 3" o:spid="_x0000_s1026" style="position:absolute;margin-left:259.1pt;margin-top:12.65pt;width:43.05pt;height:29.5pt;z-index:251659264;visibility:visible;mso-wrap-style:square;mso-width-percent:0;mso-height-percent:0;mso-wrap-distance-left:9pt;mso-wrap-distance-top:0;mso-wrap-distance-right:9pt;mso-wrap-distance-bottom:0;mso-position-horizontal:absolute;mso-position-horizontal-relative:text;mso-position-vertical:absolute;mso-position-vertical-relative:text;mso-width-percent:0;mso-height-percent:0;mso-width-relative:margin;mso-height-relative:margin;v-text-anchor:middle" o:gfxdata="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" filled="f" strokecolor="#1f3763 [1604]" strokeweight="1pt">
                 <v:stroke joinstyle="miter"/>
@@ -1446,7 +1407,7 @@
               </wp:anchor>
             </w:drawing>
           </mc:Choice>
-          <mc:Fallback xmlns:cx="http://schemas.microsoft.com/office/drawing/2014/chartex" xmlns:cx1="http://schemas.microsoft.com/office/drawing/2015/9/8/chartex" xmlns:cx2="http://schemas.microsoft.com/office/drawing/2015/10/21/chartex" xmlns:cx3="http://schemas.microsoft.com/office/drawing/2016/5/9/chartex" xmlns:cx4="http://schemas.microsoft.com/office/drawing/2016/5/10/chartex" xmlns:cx5="http://schemas.microsoft.com/office/drawing/2016/5/11/chartex" xmlns:cx6="http://schemas.microsoft.com/office/drawing/2016/5/12/chartex" xmlns:cx7="http://schemas.microsoft.com/office/drawing/2016/5/13/chartex" xmlns:cx8="http://schemas.microsoft.com/office/drawing/2016/5/14/chartex" xmlns:aink="http://schemas.microsoft.com/office/drawing/2016/ink" xmlns:am3d="http://schemas.microsoft.com/office/drawing/2017/model3d" xmlns:w16cid="http://schemas.microsoft.com/office/word/2016/wordml/cid" xmlns:w16se="http://schemas.microsoft.com/office/word/2015/wordml/symex">
+          <mc:Fallback>
             <w:pict>
               <v:oval w14:anchorId="0DCFB98B" id="Oval 18" o:spid="_x0000_s1026" style="position:absolute;margin-left:233.1pt;margin-top:102.2pt;width:93.25pt;height:75.55pt;z-index:251663360;visibility:visible;mso-wrap-style:square;mso-wrap-distance-left:9pt;mso-wrap-distance-top:0;mso-wrap-distance-right:9pt;mso-wrap-distance-bottom:0;mso-position-horizontal:absolute;mso-position-horizontal-relative:text;mso-position-vertical:absolute;mso-position-vertical-relative:text;v-text-anchor:middle" o:gfxdata="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" filled="f" strokecolor="#1f3763 [1604]" strokeweight="1pt">
                 <v:stroke joinstyle="miter"/>
@@ -1525,7 +1486,7 @@
               </wp:anchor>
             </w:drawing>
           </mc:Choice>
-          <mc:Fallback xmlns:cx="http://schemas.microsoft.com/office/drawing/2014/chartex" xmlns:cx1="http://schemas.microsoft.com/office/drawing/2015/9/8/chartex" xmlns:cx2="http://schemas.microsoft.com/office/drawing/2015/10/21/chartex" xmlns:cx3="http://schemas.microsoft.com/office/drawing/2016/5/9/chartex" xmlns:cx4="http://schemas.microsoft.com/office/drawing/2016/5/10/chartex" xmlns:cx5="http://schemas.microsoft.com/office/drawing/2016/5/11/chartex" xmlns:cx6="http://schemas.microsoft.com/office/drawing/2016/5/12/chartex" xmlns:cx7="http://schemas.microsoft.com/office/drawing/2016/5/13/chartex" xmlns:cx8="http://schemas.microsoft.com/office/drawing/2016/5/14/chartex" xmlns:aink="http://schemas.microsoft.com/office/drawing/2016/ink" xmlns:am3d="http://schemas.microsoft.com/office/drawing/2017/model3d" xmlns:w16cid="http://schemas.microsoft.com/office/word/2016/wordml/cid" xmlns:w16se="http://schemas.microsoft.com/office/word/2015/wordml/symex">
+          <mc:Fallback>
             <w:pict>
               <v:oval w14:anchorId="445EC3EE" id="Oval 17" o:spid="_x0000_s1026" style="position:absolute;margin-left:169.4pt;margin-top:105.3pt;width:47.2pt;height:28.85pt;z-index:251662336;visibility:visible;mso-wrap-style:square;mso-width-percent:0;mso-height-percent:0;mso-wrap-distance-left:9pt;mso-wrap-distance-top:0;mso-wrap-distance-right:9pt;mso-wrap-distance-bottom:0;mso-position-horizontal:absolute;mso-position-horizontal-relative:text;mso-position-vertical:absolute;mso-position-vertical-relative:text;mso-width-percent:0;mso-height-percent:0;mso-width-relative:margin;mso-height-relative:margin;v-text-anchor:middle" o:gfxdata="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" filled="f" strokecolor="#1f3763 [1604]" strokeweight="1pt">
                 <v:stroke joinstyle="miter"/>
@@ -1601,7 +1562,7 @@
               </wp:anchor>
             </w:drawing>
           </mc:Choice>
-          <mc:Fallback xmlns:cx="http://schemas.microsoft.com/office/drawing/2014/chartex" xmlns:cx1="http://schemas.microsoft.com/office/drawing/2015/9/8/chartex" xmlns:cx2="http://schemas.microsoft.com/office/drawing/2015/10/21/chartex" xmlns:cx3="http://schemas.microsoft.com/office/drawing/2016/5/9/chartex" xmlns:cx4="http://schemas.microsoft.com/office/drawing/2016/5/10/chartex" xmlns:cx5="http://schemas.microsoft.com/office/drawing/2016/5/11/chartex" xmlns:cx6="http://schemas.microsoft.com/office/drawing/2016/5/12/chartex" xmlns:cx7="http://schemas.microsoft.com/office/drawing/2016/5/13/chartex" xmlns:cx8="http://schemas.microsoft.com/office/drawing/2016/5/14/chartex" xmlns:aink="http://schemas.microsoft.com/office/drawing/2016/ink" xmlns:am3d="http://schemas.microsoft.com/office/drawing/2017/model3d" xmlns:w16cid="http://schemas.microsoft.com/office/word/2016/wordml/cid" xmlns:w16se="http://schemas.microsoft.com/office/word/2015/wordml/symex">
+          <mc:Fallback>
             <w:pict>
               <v:oval w14:anchorId="544CEB0C" id="Oval 5" o:spid="_x0000_s1026" style="position:absolute;margin-left:115.1pt;margin-top:99.4pt;width:51.35pt;height:38.95pt;z-index:251661312;visibility:visible;mso-wrap-style:square;mso-width-percent:0;mso-wrap-distance-left:9pt;mso-wrap-distance-top:0;mso-wrap-distance-right:9pt;mso-wrap-distance-bottom:0;mso-position-horizontal:absolute;mso-position-horizontal-relative:text;mso-position-vertical:absolute;mso-position-vertical-relative:text;mso-width-percent:0;mso-width-relative:margin;v-text-anchor:middle" o:gfxdata="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" filled="f" strokecolor="#1f3763 [1604]" strokeweight="1pt">
                 <v:stroke joinstyle="miter"/>
@@ -1674,7 +1635,7 @@
               </wp:anchor>
             </w:drawing>
           </mc:Choice>
-          <mc:Fallback xmlns:cx="http://schemas.microsoft.com/office/drawing/2014/chartex" xmlns:cx1="http://schemas.microsoft.com/office/drawing/2015/9/8/chartex" xmlns:cx2="http://schemas.microsoft.com/office/drawing/2015/10/21/chartex" xmlns:cx3="http://schemas.microsoft.com/office/drawing/2016/5/9/chartex" xmlns:cx4="http://schemas.microsoft.com/office/drawing/2016/5/10/chartex" xmlns:cx5="http://schemas.microsoft.com/office/drawing/2016/5/11/chartex" xmlns:cx6="http://schemas.microsoft.com/office/drawing/2016/5/12/chartex" xmlns:cx7="http://schemas.microsoft.com/office/drawing/2016/5/13/chartex" xmlns:cx8="http://schemas.microsoft.com/office/drawing/2016/5/14/chartex" xmlns:aink="http://schemas.microsoft.com/office/drawing/2016/ink" xmlns:am3d="http://schemas.microsoft.com/office/drawing/2017/model3d" xmlns:w16cid="http://schemas.microsoft.com/office/word/2016/wordml/cid" xmlns:w16se="http://schemas.microsoft.com/office/word/2015/wordml/symex">
+          <mc:Fallback>
             <w:pict>
               <v:oval w14:anchorId="751E54E9" id="Oval 4" o:spid="_x0000_s1026" style="position:absolute;margin-left:224.85pt;margin-top:42.15pt;width:28.9pt;height:44.9pt;z-index:251660288;visibility:visible;mso-wrap-style:square;mso-wrap-distance-left:9pt;mso-wrap-distance-top:0;mso-wrap-distance-right:9pt;mso-wrap-distance-bottom:0;mso-position-horizontal:absolute;mso-position-horizontal-relative:text;mso-position-vertical:absolute;mso-position-vertical-relative:text;v-text-anchor:middle" o:gfxdata="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" filled="f" strokecolor="#1f3763 [1604]" strokeweight="1pt">
                 <v:stroke joinstyle="miter"/>
@@ -1758,20 +1719,12 @@
           <w:sz w:val="22"/>
         </w:rPr>
       </w:pPr>
-      <w:proofErr w:type="gramStart"/>
       <w:r>
         <w:rPr>
           <w:sz w:val="22"/>
         </w:rPr>
         <w:lastRenderedPageBreak/>
-        <w:t>the</w:t>
-      </w:r>
-      <w:proofErr w:type="gramEnd"/>
-      <w:r>
-        <w:rPr>
-          <w:sz w:val="22"/>
-        </w:rPr>
-        <w:t xml:space="preserve"> first two principal components, I could see some interesting structure in the data.  A plot of this is shown in Figure 2.  We can observe that the centroid values tended to group the recipes based on similar cuisines.  For instance, group (A) in Figure 2 consists of Chinese, Thai, and Asian, which could all be classified as Asian foods.  I found groups (B) and (E) to be particularly interesting, because group (B) consisted of Japanese and Hawaiian cuisines.  Both of these cuisines place a strong emphasis on fish, so it makes sense that they are closely grouped together.  Group (E) was also interesting, because it was a mixed bag of many different cuisines from all over the world.  This included Cuban, Mexican, Indian, Spanish, and Southwestern.  When I think of these cuisines, I think of big, bold flavors, so it makes perfect sense that these cuisines would be closely grouped</w:t>
+        <w:t>the first two principal components, I could see some interesting structure in the data.  A plot of this is shown in Figure 2.  We can observe that the centroid values tended to group the recipes based on similar cuisines.  For instance, group (A) in Figure 2 consists of Chinese, Thai, and Asian, which could all be classified as Asian foods.  I found groups (B) and (E) to be particularly interesting, because group (B) consisted of Japanese and Hawaiian cuisines.  Both of these cuisines place a strong emphasis on fish, so it makes sense that they are closely grouped together.  Group (E) was also interesting, because it was a mixed bag of many different cuisines from all over the world.  This included Cuban, Mexican, Indian, Spanish, and Southwestern.  When I think of these cuisines, I think of big, bold flavors, so it makes perfect sense that these cuisines would be closely grouped</w:t>
       </w:r>
       <w:r>
         <w:rPr>
@@ -2126,7 +2079,7 @@
 </file>
 
 <file path=word/endnotes.xml><?xml version="1.0" encoding="utf-8"?>
-<w:endnotes xmlns:wpc="http://schemas.microsoft.com/office/word/2010/wordprocessingCanvas" xmlns:mc="http://schemas.openxmlformats.org/markup-compatibility/2006" xmlns:o="urn:schemas-microsoft-com:office:office" xmlns:r="http://schemas.openxmlformats.org/officeDocument/2006/relationships" xmlns:m="http://schemas.openxmlformats.org/officeDocument/2006/math" xmlns:v="urn:schemas-microsoft-com:vml" xmlns:wp14="http://schemas.microsoft.com/office/word/2010/wordprocessingDrawing" xmlns:wp="http://schemas.openxmlformats.org/drawingml/2006/wordprocessingDrawing" xmlns:w10="urn:schemas-microsoft-com:office:word" xmlns:w="http://schemas.openxmlformats.org/wordprocessingml/2006/main" xmlns:w14="http://schemas.microsoft.com/office/word/2010/wordml" xmlns:w15="http://schemas.microsoft.com/office/word/2012/wordml" xmlns:wpg="http://schemas.microsoft.com/office/word/2010/wordprocessingGroup" xmlns:wpi="http://schemas.microsoft.com/office/word/2010/wordprocessingInk" xmlns:wne="http://schemas.microsoft.com/office/word/2006/wordml" xmlns:wps="http://schemas.microsoft.com/office/word/2010/wordprocessingShape" mc:Ignorable="w14 w15 wp14">
+<w:endnotes xmlns:wpc="http://schemas.microsoft.com/office/word/2010/wordprocessingCanvas" xmlns:cx="http://schemas.microsoft.com/office/drawing/2014/chartex" xmlns:cx1="http://schemas.microsoft.com/office/drawing/2015/9/8/chartex" xmlns:cx2="http://schemas.microsoft.com/office/drawing/2015/10/21/chartex" xmlns:cx3="http://schemas.microsoft.com/office/drawing/2016/5/9/chartex" xmlns:cx4="http://schemas.microsoft.com/office/drawing/2016/5/10/chartex" xmlns:cx5="http://schemas.microsoft.com/office/drawing/2016/5/11/chartex" xmlns:cx6="http://schemas.microsoft.com/office/drawing/2016/5/12/chartex" xmlns:cx7="http://schemas.microsoft.com/office/drawing/2016/5/13/chartex" xmlns:cx8="http://schemas.microsoft.com/office/drawing/2016/5/14/chartex" xmlns:mc="http://schemas.openxmlformats.org/markup-compatibility/2006" xmlns:aink="http://schemas.microsoft.com/office/drawing/2016/ink" xmlns:am3d="http://schemas.microsoft.com/office/drawing/2017/model3d" xmlns:o="urn:schemas-microsoft-com:office:office" xmlns:r="http://schemas.openxmlformats.org/officeDocument/2006/relationships" xmlns:m="http://schemas.openxmlformats.org/officeDocument/2006/math" xmlns:v="urn:schemas-microsoft-com:vml" xmlns:wp14="http://schemas.microsoft.com/office/word/2010/wordprocessingDrawing" xmlns:wp="http://schemas.openxmlformats.org/drawingml/2006/wordprocessingDrawing" xmlns:w10="urn:schemas-microsoft-com:office:word" xmlns:w="http://schemas.openxmlformats.org/wordprocessingml/2006/main" xmlns:w14="http://schemas.microsoft.com/office/word/2010/wordml" xmlns:w15="http://schemas.microsoft.com/office/word/2012/wordml" xmlns:w16cid="http://schemas.microsoft.com/office/word/2016/wordml/cid" xmlns:w16se="http://schemas.microsoft.com/office/word/2015/wordml/symex" xmlns:wpg="http://schemas.microsoft.com/office/word/2010/wordprocessingGroup" xmlns:wpi="http://schemas.microsoft.com/office/word/2010/wordprocessingInk" xmlns:wne="http://schemas.microsoft.com/office/word/2006/wordml" xmlns:wps="http://schemas.microsoft.com/office/word/2010/wordprocessingShape" mc:Ignorable="w14 w15 w16se w16cid wp14">
   <w:endnote w:type="separator" w:id="-1">
     <w:p>
       <w:r>
@@ -2145,7 +2098,7 @@
 </file>
 
 <file path=word/footnotes.xml><?xml version="1.0" encoding="utf-8"?>
-<w:footnotes xmlns:wpc="http://schemas.microsoft.com/office/word/2010/wordprocessingCanvas" xmlns:mc="http://schemas.openxmlformats.org/markup-compatibility/2006" xmlns:o="urn:schemas-microsoft-com:office:office" xmlns:r="http://schemas.openxmlformats.org/officeDocument/2006/relationships" xmlns:m="http://schemas.openxmlformats.org/officeDocument/2006/math" xmlns:v="urn:schemas-microsoft-com:vml" xmlns:wp14="http://schemas.microsoft.com/office/word/2010/wordprocessingDrawing" xmlns:wp="http://schemas.openxmlformats.org/drawingml/2006/wordprocessingDrawing" xmlns:w10="urn:schemas-microsoft-com:office:word" xmlns:w="http://schemas.openxmlformats.org/wordprocessingml/2006/main" xmlns:w14="http://schemas.microsoft.com/office/word/2010/wordml" xmlns:w15="http://schemas.microsoft.com/office/word/2012/wordml" xmlns:wpg="http://schemas.microsoft.com/office/word/2010/wordprocessingGroup" xmlns:wpi="http://schemas.microsoft.com/office/word/2010/wordprocessingInk" xmlns:wne="http://schemas.microsoft.com/office/word/2006/wordml" xmlns:wps="http://schemas.microsoft.com/office/word/2010/wordprocessingShape" mc:Ignorable="w14 w15 wp14">
+<w:footnotes xmlns:wpc="http://schemas.microsoft.com/office/word/2010/wordprocessingCanvas" xmlns:cx="http://schemas.microsoft.com/office/drawing/2014/chartex" xmlns:cx1="http://schemas.microsoft.com/office/drawing/2015/9/8/chartex" xmlns:cx2="http://schemas.microsoft.com/office/drawing/2015/10/21/chartex" xmlns:cx3="http://schemas.microsoft.com/office/drawing/2016/5/9/chartex" xmlns:cx4="http://schemas.microsoft.com/office/drawing/2016/5/10/chartex" xmlns:cx5="http://schemas.microsoft.com/office/drawing/2016/5/11/chartex" xmlns:cx6="http://schemas.microsoft.com/office/drawing/2016/5/12/chartex" xmlns:cx7="http://schemas.microsoft.com/office/drawing/2016/5/13/chartex" xmlns:cx8="http://schemas.microsoft.com/office/drawing/2016/5/14/chartex" xmlns:mc="http://schemas.openxmlformats.org/markup-compatibility/2006" xmlns:aink="http://schemas.microsoft.com/office/drawing/2016/ink" xmlns:am3d="http://schemas.microsoft.com/office/drawing/2017/model3d" xmlns:o="urn:schemas-microsoft-com:office:office" xmlns:r="http://schemas.openxmlformats.org/officeDocument/2006/relationships" xmlns:m="http://schemas.openxmlformats.org/officeDocument/2006/math" xmlns:v="urn:schemas-microsoft-com:vml" xmlns:wp14="http://schemas.microsoft.com/office/word/2010/wordprocessingDrawing" xmlns:wp="http://schemas.openxmlformats.org/drawingml/2006/wordprocessingDrawing" xmlns:w10="urn:schemas-microsoft-com:office:word" xmlns:w="http://schemas.openxmlformats.org/wordprocessingml/2006/main" xmlns:w14="http://schemas.microsoft.com/office/word/2010/wordml" xmlns:w15="http://schemas.microsoft.com/office/word/2012/wordml" xmlns:w16cid="http://schemas.microsoft.com/office/word/2016/wordml/cid" xmlns:w16se="http://schemas.microsoft.com/office/word/2015/wordml/symex" xmlns:wpg="http://schemas.microsoft.com/office/word/2010/wordprocessingGroup" xmlns:wpi="http://schemas.microsoft.com/office/word/2010/wordprocessingInk" xmlns:wne="http://schemas.microsoft.com/office/word/2006/wordml" xmlns:wps="http://schemas.microsoft.com/office/word/2010/wordprocessingShape" mc:Ignorable="w14 w15 w16se w16cid wp14">
   <w:footnote w:type="separator" w:id="-1">
     <w:p>
       <w:r>
@@ -2164,7 +2117,7 @@
 </file>
 
 <file path=word/header1.xml><?xml version="1.0" encoding="utf-8"?>
-<w:hdr xmlns:wpc="http://schemas.microsoft.com/office/word/2010/wordprocessingCanvas" xmlns:mc="http://schemas.openxmlformats.org/markup-compatibility/2006" xmlns:o="urn:schemas-microsoft-com:office:office" xmlns:r="http://schemas.openxmlformats.org/officeDocument/2006/relationships" xmlns:m="http://schemas.openxmlformats.org/officeDocument/2006/math" xmlns:v="urn:schemas-microsoft-com:vml" xmlns:wp14="http://schemas.microsoft.com/office/word/2010/wordprocessingDrawing" xmlns:wp="http://schemas.openxmlformats.org/drawingml/2006/wordprocessingDrawing" xmlns:w10="urn:schemas-microsoft-com:office:word" xmlns:w="http://schemas.openxmlformats.org/wordprocessingml/2006/main" xmlns:w14="http://schemas.microsoft.com/office/word/2010/wordml" xmlns:w15="http://schemas.microsoft.com/office/word/2012/wordml" xmlns:wpg="http://schemas.microsoft.com/office/word/2010/wordprocessingGroup" xmlns:wpi="http://schemas.microsoft.com/office/word/2010/wordprocessingInk" xmlns:wne="http://schemas.microsoft.com/office/word/2006/wordml" xmlns:wps="http://schemas.microsoft.com/office/word/2010/wordprocessingShape" mc:Ignorable="w14 w15 wp14">
+<w:hdr xmlns:wpc="http://schemas.microsoft.com/office/word/2010/wordprocessingCanvas" xmlns:cx="http://schemas.microsoft.com/office/drawing/2014/chartex" xmlns:cx1="http://schemas.microsoft.com/office/drawing/2015/9/8/chartex" xmlns:cx2="http://schemas.microsoft.com/office/drawing/2015/10/21/chartex" xmlns:cx3="http://schemas.microsoft.com/office/drawing/2016/5/9/chartex" xmlns:cx4="http://schemas.microsoft.com/office/drawing/2016/5/10/chartex" xmlns:cx5="http://schemas.microsoft.com/office/drawing/2016/5/11/chartex" xmlns:cx6="http://schemas.microsoft.com/office/drawing/2016/5/12/chartex" xmlns:cx7="http://schemas.microsoft.com/office/drawing/2016/5/13/chartex" xmlns:cx8="http://schemas.microsoft.com/office/drawing/2016/5/14/chartex" xmlns:mc="http://schemas.openxmlformats.org/markup-compatibility/2006" xmlns:aink="http://schemas.microsoft.com/office/drawing/2016/ink" xmlns:am3d="http://schemas.microsoft.com/office/drawing/2017/model3d" xmlns:o="urn:schemas-microsoft-com:office:office" xmlns:r="http://schemas.openxmlformats.org/officeDocument/2006/relationships" xmlns:m="http://schemas.openxmlformats.org/officeDocument/2006/math" xmlns:v="urn:schemas-microsoft-com:vml" xmlns:wp14="http://schemas.microsoft.com/office/word/2010/wordprocessingDrawing" xmlns:wp="http://schemas.openxmlformats.org/drawingml/2006/wordprocessingDrawing" xmlns:w10="urn:schemas-microsoft-com:office:word" xmlns:w="http://schemas.openxmlformats.org/wordprocessingml/2006/main" xmlns:w14="http://schemas.microsoft.com/office/word/2010/wordml" xmlns:w15="http://schemas.microsoft.com/office/word/2012/wordml" xmlns:w16cid="http://schemas.microsoft.com/office/word/2016/wordml/cid" xmlns:w16se="http://schemas.microsoft.com/office/word/2015/wordml/symex" xmlns:wpg="http://schemas.microsoft.com/office/word/2010/wordprocessingGroup" xmlns:wpi="http://schemas.microsoft.com/office/word/2010/wordprocessingInk" xmlns:wne="http://schemas.microsoft.com/office/word/2006/wordml" xmlns:wps="http://schemas.microsoft.com/office/word/2010/wordprocessingShape" mc:Ignorable="w14 w15 w16se w16cid wp14">
   <w:p>
     <w:pPr>
       <w:pStyle w:val="Header"/>
@@ -2181,7 +2134,7 @@
 </file>
 
 <file path=word/styles.xml><?xml version="1.0" encoding="utf-8"?>
-<w:styles xmlns:mc="http://schemas.openxmlformats.org/markup-compatibility/2006" xmlns:r="http://schemas.openxmlformats.org/officeDocument/2006/relationships" xmlns:w="http://schemas.openxmlformats.org/wordprocessingml/2006/main" xmlns:w14="http://schemas.microsoft.com/office/word/2010/wordml" xmlns:w15="http://schemas.microsoft.com/office/word/2012/wordml" mc:Ignorable="w14 w15">
+<w:styles xmlns:mc="http://schemas.openxmlformats.org/markup-compatibility/2006" xmlns:r="http://schemas.openxmlformats.org/officeDocument/2006/relationships" xmlns:w="http://schemas.openxmlformats.org/wordprocessingml/2006/main" xmlns:w14="http://schemas.microsoft.com/office/word/2010/wordml" xmlns:w15="http://schemas.microsoft.com/office/word/2012/wordml" xmlns:w16cid="http://schemas.microsoft.com/office/word/2016/wordml/cid" xmlns:w16se="http://schemas.microsoft.com/office/word/2015/wordml/symex" mc:Ignorable="w14 w15 w16se w16cid">
   <w:docDefaults>
     <w:rPrDefault>
       <w:rPr>
@@ -2193,7 +2146,7 @@
     </w:rPrDefault>
     <w:pPrDefault/>
   </w:docDefaults>
-  <w:latentStyles w:defLockedState="0" w:defUIPriority="99" w:defSemiHidden="0" w:defUnhideWhenUsed="0" w:defQFormat="0" w:count="371">
+  <w:latentStyles w:defLockedState="0" w:defUIPriority="99" w:defSemiHidden="0" w:defUnhideWhenUsed="0" w:defQFormat="0" w:count="375">
     <w:lsdException w:name="Normal" w:uiPriority="0" w:qFormat="1"/>
     <w:lsdException w:name="heading 1" w:uiPriority="9" w:qFormat="1"/>
     <w:lsdException w:name="heading 2" w:semiHidden="1" w:uiPriority="9" w:unhideWhenUsed="1" w:qFormat="1"/>
@@ -2299,7 +2252,6 @@
     <w:lsdException w:name="HTML Sample" w:semiHidden="1" w:unhideWhenUsed="1"/>
     <w:lsdException w:name="HTML Typewriter" w:semiHidden="1" w:unhideWhenUsed="1"/>
     <w:lsdException w:name="HTML Variable" w:semiHidden="1" w:unhideWhenUsed="1"/>
-    <w:lsdException w:name="Normal Table" w:semiHidden="1" w:unhideWhenUsed="1"/>
     <w:lsdException w:name="annotation subject" w:semiHidden="1" w:unhideWhenUsed="1"/>
     <w:lsdException w:name="No List" w:semiHidden="1" w:unhideWhenUsed="1"/>
     <w:lsdException w:name="Outline List 1" w:semiHidden="1" w:unhideWhenUsed="1"/>
@@ -2343,10 +2295,8 @@
     <w:lsdException w:name="Table Elegant" w:semiHidden="1" w:unhideWhenUsed="1"/>
     <w:lsdException w:name="Table Professional" w:semiHidden="1" w:unhideWhenUsed="1"/>
     <w:lsdException w:name="Table Subtle 1" w:semiHidden="1" w:unhideWhenUsed="1"/>
-    <w:lsdException w:name="Table Subtle 2" w:semiHidden="1" w:unhideWhenUsed="1"/>
     <w:lsdException w:name="Table Web 1" w:semiHidden="1" w:unhideWhenUsed="1"/>
     <w:lsdException w:name="Table Web 2" w:semiHidden="1" w:unhideWhenUsed="1"/>
-    <w:lsdException w:name="Table Web 3" w:semiHidden="1" w:unhideWhenUsed="1"/>
     <w:lsdException w:name="Balloon Text" w:semiHidden="1" w:unhideWhenUsed="1"/>
     <w:lsdException w:name="Table Grid" w:uiPriority="39"/>
     <w:lsdException w:name="Table Theme" w:semiHidden="1" w:unhideWhenUsed="1"/>
@@ -2565,6 +2515,10 @@
     <w:lsdException w:name="List Table 5 Dark Accent 6" w:uiPriority="50"/>
     <w:lsdException w:name="List Table 6 Colorful Accent 6" w:uiPriority="51"/>
     <w:lsdException w:name="List Table 7 Colorful Accent 6" w:uiPriority="52"/>
+    <w:lsdException w:name="Mention" w:semiHidden="1" w:unhideWhenUsed="1"/>
+    <w:lsdException w:name="Smart Hyperlink" w:semiHidden="1" w:unhideWhenUsed="1"/>
+    <w:lsdException w:name="Hashtag" w:semiHidden="1" w:unhideWhenUsed="1"/>
+    <w:lsdException w:name="Unresolved Mention" w:semiHidden="1" w:unhideWhenUsed="1"/>
   </w:latentStyles>
   <w:style w:type="paragraph" w:default="1" w:styleId="Normal">
     <w:name w:val="Normal"/>
@@ -2594,6 +2548,7 @@
   <w:style w:type="character" w:default="1" w:styleId="DefaultParagraphFont">
     <w:name w:val="Default Paragraph Font"/>
     <w:uiPriority w:val="1"/>
+    <w:semiHidden/>
     <w:unhideWhenUsed/>
   </w:style>
   <w:style w:type="table" w:default="1" w:styleId="TableNormal">
@@ -3023,7 +2978,7 @@
 </file>
 
 <file path=customXml/itemProps1.xml><?xml version="1.0" encoding="utf-8"?>
-<ds:datastoreItem xmlns:ds="http://schemas.openxmlformats.org/officeDocument/2006/customXml" ds:itemID="{AA8A13EB-D6E4-4962-9461-020266E8A96E}">
+<ds:datastoreItem xmlns:ds="http://schemas.openxmlformats.org/officeDocument/2006/customXml" ds:itemID="{23E0F79C-E761-F643-9689-E63C4591518D}">
   <ds:schemaRefs>
     <ds:schemaRef ds:uri="http://schemas.openxmlformats.org/officeDocument/2006/bibliography"/>
   </ds:schemaRefs>

</xml_diff>